<commit_message>
Moved Java to latex
</commit_message>
<xml_diff>
--- a/CProgramming.docx
+++ b/CProgramming.docx
@@ -95,45 +95,6 @@
         </w:rPr>
         <w:tab/>
         <w:t>The C programming language is primarily attributed to a programmer named Dennis Ritchie. Most programmers tend to associate C with operating systems – a) because it is a good language for interfacing with low level hardware, and b) because of the success of Unix/Linux, which were both written in C. The Unix operating system was created in the 1960s in Bell Laboratories (Bell Labs for short). Unix was originally written in assembly language, but in 1973 Unix was rewritten by Dennis Ritchie and Ken Thompson. Brian Kernighan also played a big role in the history of C and Unix, but never became quite as iconic as the duo that were Richie and Thompson. In the 1980s, the POSIX standard was invented to help standardize Unix systems, as there were many companies who were making their own forks of Unix such as Sun Microsystems (later aquired by Oracle). As you probably know, Linus Torvalds eventually created the Linux kernel, which was heavily based off Unix and is still being maintained by Linus and the Linux community to this very day. The C programming language was inspired by languages like B, PASCAL, and FORTRAN. C has had many releases over the years. The first release was called K&amp;R (Ken and Ritchie). K&amp;R had very sloppy documentation, and only covered what Brian and Dennis felt was necessary to document. K&amp;R also permitted a lot of undefined behaviour which meant that writing certain code on one system might have completely different effects from another. It wasn’t until 1989 that we got ANSI C, also known as C89. The American National Standards Institute (ANSI) created a standard specification of C; something that programmers and compiler engineers could unanimously appeal to. ANSI C still wasn’t perfect, however. In 1990, the International Organization for Standardization (ISO - not to be confused with the file format) created another specification of C known as ISO/IEC 9899:1990, aka. C90. C89 and C90 are essentially the same standard, which is why C90 is usually overlooked. In 1995, the ISO published an extension to C90 which added some new features. This specification was called ISO/IEC 9899/AMD1:1995, or simply, C95. In 2000, ANSI adopted the ISO/IEC 9899:1999 standard aka C99. In 2011, another revision, informally known as C1X was created aka C11. The newest release to date is C23, which again, adds a few keywords and features. The GNU project has their own variants for each of these standardizations to coincide with glibc (which I’ll cover in a bit).</w:t>
-      </w:r>
-    </w:p>
-    <w:p>
-      <w:pPr>
-        <w:pStyle w:val="Normal"/>
-        <w:rPr>
-          <w:rFonts w:ascii="Arial" w:hAnsi="Arial"/>
-        </w:rPr>
-      </w:pPr>
-      <w:r>
-        <w:rPr>
-          <w:rFonts w:ascii="Arial" w:hAnsi="Arial"/>
-        </w:rPr>
-      </w:r>
-    </w:p>
-    <w:p>
-      <w:pPr>
-        <w:pStyle w:val="Normal"/>
-        <w:rPr/>
-      </w:pPr>
-      <w:r>
-        <w:rPr>
-          <w:rFonts w:ascii="Arial" w:hAnsi="Arial"/>
-          <w:u w:val="single"/>
-        </w:rPr>
-        <w:t>Intro:</w:t>
-      </w:r>
-    </w:p>
-    <w:p>
-      <w:pPr>
-        <w:pStyle w:val="Normal"/>
-        <w:rPr/>
-      </w:pPr>
-      <w:r>
-        <w:rPr>
-          <w:rFonts w:ascii="Arial" w:hAnsi="Arial"/>
-        </w:rPr>
-        <w:tab/>
-        <w:t>The C programming language is what most programmers would call a “low-level” programming language, though at the time it was created, it was actually thought of as a high-level language. By low or high-level, we are refering to the level of abstraction when compared to either assembly or the machine code that C is compiled down into. Most modern languages contain a lot more abstract components and features compared to C, which is why we tend to think of C as being a low-level language these days. This is also the reason that C is typically used to write operating systems and device drivers. In order to communicate with hardware, we must be able to read and write to registers, device drivers, the kernel, etc. These all fundamentally boil down to manipulating memory – something that C abstracts very little from us. I will try not to assume too much of your skill set since C will likely be one of the first languages that you learn. Despite it being a very challenging language to master, I think it is still the best spot to begin learning how to program. The document is formatted as a linear progression starting from basic concepts and working up to more difficult ones. I will also be talking quite a bit about Unix/Linux since C is most easily developed on a Unix-like operating system. In my opinion, Linux is by far the best ecosystem to be writing C, but that is not to say other operating systems are not an option, just that they may pose unique challenges. If you are not very familiar with Unix/Linux, you can skip over some of the system-related aspects of the document and hopefully still walk away understanding the jist of the syntax.</w:t>
       </w:r>
     </w:p>
     <w:p>
@@ -2483,14 +2444,7 @@
           <w:u w:val="none"/>
         </w:rPr>
         <w:tab/>
-        <w:t xml:space="preserve">For all of these typedefs (and any function definitions too), you can search the man pages for their header files to get more information. For example, to find out more information about bool, you can enter man stdbool.h and it will give a list of things that it defines. </w:t>
-      </w:r>
-      <w:r>
-        <w:rPr>
-          <w:rFonts w:ascii="Arial" w:hAnsi="Arial"/>
-          <w:u w:val="none"/>
-        </w:rPr>
-        <w:t>For headers which exist in some directory e.g. &lt;sys/something.h&gt; you can usually do man sys_something.h. Sometimes C APIs share a name with the Linux command. For example, stat is a command, but also a C library function. In order to search for the C reference, do man 3 stat. The man command has 8 separate categories that it divides information into, so explicitly selecting the number 3 will get you the C reference, whereas 1 is reserved for shell commands. If you’d like to know more about man section, see the Linux document or read the man page of the man command!</w:t>
+        <w:t>For all of these typedefs (and any function definitions too), you can search the man pages for their header files to get more information. For example, to find out more information about bool, you can enter man stdbool.h and it will give a list of things that it defines. For headers which exist in some directory e.g. &lt;sys/something.h&gt; you can usually do man sys_something.h. Sometimes C APIs share a name with the Linux command. For example, stat is a command, but also a C library function. In order to search for the C reference, do man 3 stat. The man command has 8 separate categories that it divides information into, so explicitly selecting the number 3 will get you the C reference, whereas 1 is reserved for shell commands. If you’d like to know more about man section, see the Linux document or read the man page of the man command!</w:t>
       </w:r>
     </w:p>
     <w:p>
@@ -40479,7 +40433,7 @@
     <w:pPr>
       <w:widowControl/>
       <w:suppressAutoHyphens w:val="true"/>
-      <w:overflowPunct w:val="false"/>
+      <w:overflowPunct w:val="true"/>
       <w:bidi w:val="0"/>
       <w:spacing w:lineRule="auto" w:line="259" w:before="0" w:after="160"/>
       <w:jc w:val="left"/>

</xml_diff>

<commit_message>
minor changes to c, cpp, rust
</commit_message>
<xml_diff>
--- a/CProgramming.docx
+++ b/CProgramming.docx
@@ -61,13 +61,16 @@
     <w:p>
       <w:pPr>
         <w:pStyle w:val="Normal"/>
-        <w:rPr>
-          <w:rFonts w:ascii="Arial" w:hAnsi="Arial"/>
-        </w:rPr>
-      </w:pPr>
-      <w:r>
-        <w:rPr>
-          <w:rFonts w:ascii="Arial" w:hAnsi="Arial"/>
+        <w:jc w:val="center"/>
+        <w:rPr>
+          <w:rFonts w:ascii="Arial" w:hAnsi="Arial"/>
+          <w:u w:val="single"/>
+        </w:rPr>
+      </w:pPr>
+      <w:r>
+        <w:rPr>
+          <w:rFonts w:ascii="Arial" w:hAnsi="Arial"/>
+          <w:u w:val="single"/>
         </w:rPr>
       </w:r>
     </w:p>
@@ -41299,7 +41302,7 @@
     <w:pPr>
       <w:widowControl/>
       <w:suppressAutoHyphens w:val="true"/>
-      <w:overflowPunct w:val="false"/>
+      <w:overflowPunct w:val="true"/>
       <w:bidi w:val="0"/>
       <w:spacing w:lineRule="auto" w:line="259" w:before="0" w:after="160"/>
       <w:jc w:val="left"/>
@@ -41314,7 +41317,7 @@
     </w:rPr>
   </w:style>
   <w:style w:type="paragraph" w:styleId="Heading4">
-    <w:name w:val="Heading 4"/>
+    <w:name w:val="heading 4"/>
     <w:basedOn w:val="Heading"/>
     <w:next w:val="BodyText"/>
     <w:uiPriority w:val="9"/>
@@ -41433,7 +41436,7 @@
     </w:rPr>
   </w:style>
   <w:style w:type="paragraph" w:styleId="Caption">
-    <w:name w:val="Caption"/>
+    <w:name w:val="caption"/>
     <w:basedOn w:val="Normal"/>
     <w:qFormat/>
     <w:pPr>
@@ -41494,7 +41497,7 @@
     <w:rPr/>
   </w:style>
   <w:style w:type="paragraph" w:styleId="Header">
-    <w:name w:val="Header"/>
+    <w:name w:val="header"/>
     <w:basedOn w:val="Normal"/>
     <w:pPr>
       <w:tabs>
@@ -41507,7 +41510,7 @@
     <w:rPr/>
   </w:style>
   <w:style w:type="paragraph" w:styleId="Footer">
-    <w:name w:val="Footer"/>
+    <w:name w:val="footer"/>
     <w:basedOn w:val="Normal"/>
     <w:pPr>
       <w:tabs>

</xml_diff>

<commit_message>
Slowly migrating towards latex
</commit_message>
<xml_diff>
--- a/CProgramming.docx
+++ b/CProgramming.docx
@@ -1,6 +1,6 @@
 
 <file path=word/document.xml><?xml version="1.0" encoding="utf-8"?>
-<w:document xmlns:o="urn:schemas-microsoft-com:office:office" xmlns:r="http://schemas.openxmlformats.org/officeDocument/2006/relationships" xmlns:v="urn:schemas-microsoft-com:vml" xmlns:w="http://schemas.openxmlformats.org/wordprocessingml/2006/main" xmlns:w10="urn:schemas-microsoft-com:office:word" xmlns:wp="http://schemas.openxmlformats.org/drawingml/2006/wordprocessingDrawing" xmlns:wps="http://schemas.microsoft.com/office/word/2010/wordprocessingShape" xmlns:wpg="http://schemas.microsoft.com/office/word/2010/wordprocessingGroup" xmlns:mc="http://schemas.openxmlformats.org/markup-compatibility/2006" xmlns:wp14="http://schemas.microsoft.com/office/word/2010/wordprocessingDrawing" xmlns:w14="http://schemas.microsoft.com/office/word/2010/wordml" xmlns:w15="http://schemas.microsoft.com/office/word/2012/wordml" mc:Ignorable="w14 wp14 w15">
+<w:document xmlns:o="urn:schemas-microsoft-com:office:office" xmlns:r="http://schemas.openxmlformats.org/officeDocument/2006/relationships" xmlns:v="urn:schemas-microsoft-com:vml" xmlns:w="http://schemas.openxmlformats.org/wordprocessingml/2006/main" xmlns:w10="urn:schemas-microsoft-com:office:word" xmlns:wp="http://schemas.openxmlformats.org/drawingml/2006/wordprocessingDrawing" xmlns:pic="http://schemas.openxmlformats.org/drawingml/2006/picture" xmlns:wps="http://schemas.microsoft.com/office/word/2010/wordprocessingShape" xmlns:wpg="http://schemas.microsoft.com/office/word/2010/wordprocessingGroup" xmlns:mc="http://schemas.openxmlformats.org/markup-compatibility/2006" xmlns:wp14="http://schemas.microsoft.com/office/word/2010/wordprocessingDrawing" xmlns:w14="http://schemas.microsoft.com/office/word/2010/wordml" xmlns:w15="http://schemas.microsoft.com/office/word/2012/wordml" mc:Ignorable="w14 wp14 w15">
   <w:body>
     <w:p>
       <w:pPr>
@@ -36940,7 +36940,25 @@
           <w:bCs/>
           <w:u w:val="none"/>
         </w:rPr>
-        <w:t>__attribute((noreturn)):</w:t>
+        <w:t>__attribute</w:t>
+      </w:r>
+      <w:r>
+        <w:rPr>
+          <w:rFonts w:ascii="Arial" w:hAnsi="Arial"/>
+          <w:b/>
+          <w:bCs/>
+          <w:u w:val="none"/>
+        </w:rPr>
+        <w:t>__</w:t>
+      </w:r>
+      <w:r>
+        <w:rPr>
+          <w:rFonts w:ascii="Arial" w:hAnsi="Arial"/>
+          <w:b/>
+          <w:bCs/>
+          <w:u w:val="none"/>
+        </w:rPr>
+        <w:t>((noreturn)):</w:t>
       </w:r>
       <w:r>
         <w:rPr>
@@ -36950,6 +36968,39 @@
           <w:u w:val="none"/>
         </w:rPr>
         <w:t xml:space="preserve"> Indicates that a function is not expected to return until the program terminates. Useful for listener threads which run in an infinite loop, for example.</w:t>
+      </w:r>
+    </w:p>
+    <w:p>
+      <w:pPr>
+        <w:pStyle w:val="BodyText"/>
+        <w:numPr>
+          <w:ilvl w:val="0"/>
+          <w:numId w:val="3"/>
+        </w:numPr>
+        <w:rPr>
+          <w:rFonts w:ascii="Arial" w:hAnsi="Arial"/>
+          <w:b/>
+          <w:bCs/>
+          <w:u w:val="none"/>
+        </w:rPr>
+      </w:pPr>
+      <w:r>
+        <w:rPr>
+          <w:rFonts w:ascii="Arial" w:hAnsi="Arial"/>
+          <w:b/>
+          <w:bCs/>
+          <w:u w:val="none"/>
+        </w:rPr>
+        <w:t>__attribute__((pack)):</w:t>
+      </w:r>
+      <w:r>
+        <w:rPr>
+          <w:rFonts w:ascii="Arial" w:hAnsi="Arial"/>
+          <w:b w:val="false"/>
+          <w:bCs w:val="false"/>
+          <w:u w:val="none"/>
+        </w:rPr>
+        <w:t xml:space="preserve"> Auto packs a struct so you don’t have to order the fields on the proper byte alignments.</w:t>
       </w:r>
     </w:p>
     <w:p>
@@ -40224,7 +40275,7 @@
 </file>
 
 <file path=word/footer1.xml><?xml version="1.0" encoding="utf-8"?>
-<w:ftr xmlns:o="urn:schemas-microsoft-com:office:office" xmlns:r="http://schemas.openxmlformats.org/officeDocument/2006/relationships" xmlns:v="urn:schemas-microsoft-com:vml" xmlns:w="http://schemas.openxmlformats.org/wordprocessingml/2006/main" xmlns:w10="urn:schemas-microsoft-com:office:word" xmlns:wp="http://schemas.openxmlformats.org/drawingml/2006/wordprocessingDrawing" xmlns:wps="http://schemas.microsoft.com/office/word/2010/wordprocessingShape" xmlns:wpg="http://schemas.microsoft.com/office/word/2010/wordprocessingGroup" xmlns:mc="http://schemas.openxmlformats.org/markup-compatibility/2006" xmlns:wp14="http://schemas.microsoft.com/office/word/2010/wordprocessingDrawing" xmlns:w14="http://schemas.microsoft.com/office/word/2010/wordml" xmlns:w15="http://schemas.microsoft.com/office/word/2012/wordml" mc:Ignorable="w14 wp14 w15">
+<w:ftr xmlns:o="urn:schemas-microsoft-com:office:office" xmlns:r="http://schemas.openxmlformats.org/officeDocument/2006/relationships" xmlns:v="urn:schemas-microsoft-com:vml" xmlns:w="http://schemas.openxmlformats.org/wordprocessingml/2006/main" xmlns:w10="urn:schemas-microsoft-com:office:word" xmlns:wp="http://schemas.openxmlformats.org/drawingml/2006/wordprocessingDrawing" xmlns:pic="http://schemas.openxmlformats.org/drawingml/2006/picture" xmlns:wps="http://schemas.microsoft.com/office/word/2010/wordprocessingShape" xmlns:wpg="http://schemas.microsoft.com/office/word/2010/wordprocessingGroup" xmlns:mc="http://schemas.openxmlformats.org/markup-compatibility/2006" xmlns:wp14="http://schemas.microsoft.com/office/word/2010/wordprocessingDrawing" xmlns:w14="http://schemas.microsoft.com/office/word/2010/wordml" xmlns:w15="http://schemas.microsoft.com/office/word/2012/wordml" mc:Ignorable="w14 wp14 w15">
   <w:p>
     <w:pPr>
       <w:pStyle w:val="Footer"/>
@@ -40238,7 +40289,7 @@
 </file>
 
 <file path=word/footer2.xml><?xml version="1.0" encoding="utf-8"?>
-<w:ftr xmlns:o="urn:schemas-microsoft-com:office:office" xmlns:r="http://schemas.openxmlformats.org/officeDocument/2006/relationships" xmlns:v="urn:schemas-microsoft-com:vml" xmlns:w="http://schemas.openxmlformats.org/wordprocessingml/2006/main" xmlns:w10="urn:schemas-microsoft-com:office:word" xmlns:wp="http://schemas.openxmlformats.org/drawingml/2006/wordprocessingDrawing" xmlns:wps="http://schemas.microsoft.com/office/word/2010/wordprocessingShape" xmlns:wpg="http://schemas.microsoft.com/office/word/2010/wordprocessingGroup" xmlns:mc="http://schemas.openxmlformats.org/markup-compatibility/2006" xmlns:wp14="http://schemas.microsoft.com/office/word/2010/wordprocessingDrawing" xmlns:w14="http://schemas.microsoft.com/office/word/2010/wordml" xmlns:w15="http://schemas.microsoft.com/office/word/2012/wordml" mc:Ignorable="w14 wp14 w15">
+<w:ftr xmlns:o="urn:schemas-microsoft-com:office:office" xmlns:r="http://schemas.openxmlformats.org/officeDocument/2006/relationships" xmlns:v="urn:schemas-microsoft-com:vml" xmlns:w="http://schemas.openxmlformats.org/wordprocessingml/2006/main" xmlns:w10="urn:schemas-microsoft-com:office:word" xmlns:wp="http://schemas.openxmlformats.org/drawingml/2006/wordprocessingDrawing" xmlns:pic="http://schemas.openxmlformats.org/drawingml/2006/picture" xmlns:wps="http://schemas.microsoft.com/office/word/2010/wordprocessingShape" xmlns:wpg="http://schemas.microsoft.com/office/word/2010/wordprocessingGroup" xmlns:mc="http://schemas.openxmlformats.org/markup-compatibility/2006" xmlns:wp14="http://schemas.microsoft.com/office/word/2010/wordprocessingDrawing" xmlns:w14="http://schemas.microsoft.com/office/word/2010/wordml" xmlns:w15="http://schemas.microsoft.com/office/word/2012/wordml" mc:Ignorable="w14 wp14 w15">
   <w:p>
     <w:pPr>
       <w:pStyle w:val="Footer"/>
@@ -40270,7 +40321,7 @@
 </file>
 
 <file path=word/footer3.xml><?xml version="1.0" encoding="utf-8"?>
-<w:ftr xmlns:o="urn:schemas-microsoft-com:office:office" xmlns:r="http://schemas.openxmlformats.org/officeDocument/2006/relationships" xmlns:v="urn:schemas-microsoft-com:vml" xmlns:w="http://schemas.openxmlformats.org/wordprocessingml/2006/main" xmlns:w10="urn:schemas-microsoft-com:office:word" xmlns:wp="http://schemas.openxmlformats.org/drawingml/2006/wordprocessingDrawing" xmlns:wps="http://schemas.microsoft.com/office/word/2010/wordprocessingShape" xmlns:wpg="http://schemas.microsoft.com/office/word/2010/wordprocessingGroup" xmlns:mc="http://schemas.openxmlformats.org/markup-compatibility/2006" xmlns:wp14="http://schemas.microsoft.com/office/word/2010/wordprocessingDrawing" xmlns:w14="http://schemas.microsoft.com/office/word/2010/wordml" xmlns:w15="http://schemas.microsoft.com/office/word/2012/wordml" mc:Ignorable="w14 wp14 w15">
+<w:ftr xmlns:o="urn:schemas-microsoft-com:office:office" xmlns:r="http://schemas.openxmlformats.org/officeDocument/2006/relationships" xmlns:v="urn:schemas-microsoft-com:vml" xmlns:w="http://schemas.openxmlformats.org/wordprocessingml/2006/main" xmlns:w10="urn:schemas-microsoft-com:office:word" xmlns:wp="http://schemas.openxmlformats.org/drawingml/2006/wordprocessingDrawing" xmlns:pic="http://schemas.openxmlformats.org/drawingml/2006/picture" xmlns:wps="http://schemas.microsoft.com/office/word/2010/wordprocessingShape" xmlns:wpg="http://schemas.microsoft.com/office/word/2010/wordprocessingGroup" xmlns:mc="http://schemas.openxmlformats.org/markup-compatibility/2006" xmlns:wp14="http://schemas.microsoft.com/office/word/2010/wordprocessingDrawing" xmlns:w14="http://schemas.microsoft.com/office/word/2010/wordml" xmlns:w15="http://schemas.microsoft.com/office/word/2012/wordml" mc:Ignorable="w14 wp14 w15">
   <w:p>
     <w:pPr>
       <w:pStyle w:val="Footer"/>
@@ -40302,7 +40353,7 @@
 </file>
 
 <file path=word/header1.xml><?xml version="1.0" encoding="utf-8"?>
-<w:hdr xmlns:o="urn:schemas-microsoft-com:office:office" xmlns:r="http://schemas.openxmlformats.org/officeDocument/2006/relationships" xmlns:v="urn:schemas-microsoft-com:vml" xmlns:w="http://schemas.openxmlformats.org/wordprocessingml/2006/main" xmlns:w10="urn:schemas-microsoft-com:office:word" xmlns:wp="http://schemas.openxmlformats.org/drawingml/2006/wordprocessingDrawing" xmlns:wps="http://schemas.microsoft.com/office/word/2010/wordprocessingShape" xmlns:wpg="http://schemas.microsoft.com/office/word/2010/wordprocessingGroup" xmlns:mc="http://schemas.openxmlformats.org/markup-compatibility/2006" xmlns:wp14="http://schemas.microsoft.com/office/word/2010/wordprocessingDrawing" xmlns:w14="http://schemas.microsoft.com/office/word/2010/wordml" xmlns:w15="http://schemas.microsoft.com/office/word/2012/wordml" mc:Ignorable="w14 wp14 w15">
+<w:hdr xmlns:o="urn:schemas-microsoft-com:office:office" xmlns:r="http://schemas.openxmlformats.org/officeDocument/2006/relationships" xmlns:v="urn:schemas-microsoft-com:vml" xmlns:w="http://schemas.openxmlformats.org/wordprocessingml/2006/main" xmlns:w10="urn:schemas-microsoft-com:office:word" xmlns:wp="http://schemas.openxmlformats.org/drawingml/2006/wordprocessingDrawing" xmlns:pic="http://schemas.openxmlformats.org/drawingml/2006/picture" xmlns:wps="http://schemas.microsoft.com/office/word/2010/wordprocessingShape" xmlns:wpg="http://schemas.microsoft.com/office/word/2010/wordprocessingGroup" xmlns:mc="http://schemas.openxmlformats.org/markup-compatibility/2006" xmlns:wp14="http://schemas.microsoft.com/office/word/2010/wordprocessingDrawing" xmlns:w14="http://schemas.microsoft.com/office/word/2010/wordml" xmlns:w15="http://schemas.microsoft.com/office/word/2012/wordml" mc:Ignorable="w14 wp14 w15">
   <w:p>
     <w:pPr>
       <w:pStyle w:val="Header"/>
@@ -40316,7 +40367,7 @@
 </file>
 
 <file path=word/header2.xml><?xml version="1.0" encoding="utf-8"?>
-<w:hdr xmlns:o="urn:schemas-microsoft-com:office:office" xmlns:r="http://schemas.openxmlformats.org/officeDocument/2006/relationships" xmlns:v="urn:schemas-microsoft-com:vml" xmlns:w="http://schemas.openxmlformats.org/wordprocessingml/2006/main" xmlns:w10="urn:schemas-microsoft-com:office:word" xmlns:wp="http://schemas.openxmlformats.org/drawingml/2006/wordprocessingDrawing" xmlns:wps="http://schemas.microsoft.com/office/word/2010/wordprocessingShape" xmlns:wpg="http://schemas.microsoft.com/office/word/2010/wordprocessingGroup" xmlns:mc="http://schemas.openxmlformats.org/markup-compatibility/2006" xmlns:wp14="http://schemas.microsoft.com/office/word/2010/wordprocessingDrawing" xmlns:w14="http://schemas.microsoft.com/office/word/2010/wordml" xmlns:w15="http://schemas.microsoft.com/office/word/2012/wordml" mc:Ignorable="w14 wp14 w15">
+<w:hdr xmlns:o="urn:schemas-microsoft-com:office:office" xmlns:r="http://schemas.openxmlformats.org/officeDocument/2006/relationships" xmlns:v="urn:schemas-microsoft-com:vml" xmlns:w="http://schemas.openxmlformats.org/wordprocessingml/2006/main" xmlns:w10="urn:schemas-microsoft-com:office:word" xmlns:wp="http://schemas.openxmlformats.org/drawingml/2006/wordprocessingDrawing" xmlns:pic="http://schemas.openxmlformats.org/drawingml/2006/picture" xmlns:wps="http://schemas.microsoft.com/office/word/2010/wordprocessingShape" xmlns:wpg="http://schemas.microsoft.com/office/word/2010/wordprocessingGroup" xmlns:mc="http://schemas.openxmlformats.org/markup-compatibility/2006" xmlns:wp14="http://schemas.microsoft.com/office/word/2010/wordprocessingDrawing" xmlns:w14="http://schemas.microsoft.com/office/word/2010/wordml" xmlns:w15="http://schemas.microsoft.com/office/word/2012/wordml" mc:Ignorable="w14 wp14 w15">
   <w:p>
     <w:pPr>
       <w:pStyle w:val="Header"/>
@@ -40340,7 +40391,7 @@
 </file>
 
 <file path=word/header3.xml><?xml version="1.0" encoding="utf-8"?>
-<w:hdr xmlns:o="urn:schemas-microsoft-com:office:office" xmlns:r="http://schemas.openxmlformats.org/officeDocument/2006/relationships" xmlns:v="urn:schemas-microsoft-com:vml" xmlns:w="http://schemas.openxmlformats.org/wordprocessingml/2006/main" xmlns:w10="urn:schemas-microsoft-com:office:word" xmlns:wp="http://schemas.openxmlformats.org/drawingml/2006/wordprocessingDrawing" xmlns:wps="http://schemas.microsoft.com/office/word/2010/wordprocessingShape" xmlns:wpg="http://schemas.microsoft.com/office/word/2010/wordprocessingGroup" xmlns:mc="http://schemas.openxmlformats.org/markup-compatibility/2006" xmlns:wp14="http://schemas.microsoft.com/office/word/2010/wordprocessingDrawing" xmlns:w14="http://schemas.microsoft.com/office/word/2010/wordml" xmlns:w15="http://schemas.microsoft.com/office/word/2012/wordml" mc:Ignorable="w14 wp14 w15">
+<w:hdr xmlns:o="urn:schemas-microsoft-com:office:office" xmlns:r="http://schemas.openxmlformats.org/officeDocument/2006/relationships" xmlns:v="urn:schemas-microsoft-com:vml" xmlns:w="http://schemas.openxmlformats.org/wordprocessingml/2006/main" xmlns:w10="urn:schemas-microsoft-com:office:word" xmlns:wp="http://schemas.openxmlformats.org/drawingml/2006/wordprocessingDrawing" xmlns:pic="http://schemas.openxmlformats.org/drawingml/2006/picture" xmlns:wps="http://schemas.microsoft.com/office/word/2010/wordprocessingShape" xmlns:wpg="http://schemas.microsoft.com/office/word/2010/wordprocessingGroup" xmlns:mc="http://schemas.openxmlformats.org/markup-compatibility/2006" xmlns:wp14="http://schemas.microsoft.com/office/word/2010/wordprocessingDrawing" xmlns:w14="http://schemas.microsoft.com/office/word/2010/wordml" xmlns:w15="http://schemas.microsoft.com/office/word/2012/wordml" mc:Ignorable="w14 wp14 w15">
   <w:p>
     <w:pPr>
       <w:pStyle w:val="Header"/>
@@ -41302,7 +41353,7 @@
     <w:pPr>
       <w:widowControl/>
       <w:suppressAutoHyphens w:val="true"/>
-      <w:overflowPunct w:val="true"/>
+      <w:overflowPunct w:val="false"/>
       <w:bidi w:val="0"/>
       <w:spacing w:lineRule="auto" w:line="259" w:before="0" w:after="160"/>
       <w:jc w:val="left"/>
@@ -41390,8 +41441,8 @@
     <w:qFormat/>
     <w:rPr/>
   </w:style>
-  <w:style w:type="character" w:styleId="Bullets" w:customStyle="1">
-    <w:name w:val="Bullets"/>
+  <w:style w:type="character" w:styleId="Bulletsuser" w:customStyle="1">
+    <w:name w:val="Bullets (user)"/>
     <w:qFormat/>
     <w:rPr>
       <w:rFonts w:ascii="OpenSymbol" w:hAnsi="OpenSymbol" w:eastAsia="OpenSymbol" w:cs="OpenSymbol"/>
@@ -41522,8 +41573,8 @@
     </w:pPr>
     <w:rPr/>
   </w:style>
-  <w:style w:type="paragraph" w:styleId="FrameContents" w:customStyle="1">
-    <w:name w:val="Frame Contents"/>
+  <w:style w:type="paragraph" w:styleId="FrameContentsuser" w:customStyle="1">
+    <w:name w:val="Frame Contents (user)"/>
     <w:basedOn w:val="Normal"/>
     <w:qFormat/>
     <w:pPr/>

</xml_diff>